<commit_message>
Ažuriran er model #2
</commit_message>
<xml_diff>
--- a/AIR1605 TD Personal Finance - Horvat, Lacković, Marinić, Strahija.docx
+++ b/AIR1605 TD Personal Finance - Horvat, Lacković, Marinić, Strahija.docx
@@ -2145,72 +2145,80 @@
       <w:pPr>
         <w:spacing w:line="360" w:lineRule="auto"/>
       </w:pPr>
-      <w:r>
+    </w:p>
+    <w:p>
+      <w:pPr>
+        <w:spacing w:line="360" w:lineRule="auto"/>
+      </w:pPr>
+    </w:p>
+    <w:p>
+      <w:pPr>
+        <w:spacing w:line="360" w:lineRule="auto"/>
+      </w:pPr>
+    </w:p>
+    <w:p>
+      <w:pPr>
+        <w:spacing w:line="360" w:lineRule="auto"/>
+      </w:pPr>
+    </w:p>
+    <w:p>
+      <w:pPr>
+        <w:spacing w:line="360" w:lineRule="auto"/>
+      </w:pPr>
+    </w:p>
+    <w:p>
+      <w:pPr>
+        <w:spacing w:line="360" w:lineRule="auto"/>
+      </w:pPr>
+    </w:p>
+    <w:p>
+      <w:pPr>
+        <w:spacing w:line="360" w:lineRule="auto"/>
+      </w:pPr>
+    </w:p>
+    <w:p>
+      <w:pPr>
+        <w:spacing w:line="360" w:lineRule="auto"/>
+      </w:pPr>
+    </w:p>
+    <w:p>
+      <w:pPr>
+        <w:spacing w:line="360" w:lineRule="auto"/>
+      </w:pPr>
+    </w:p>
+    <w:p>
+      <w:pPr>
+        <w:spacing w:line="360" w:lineRule="auto"/>
+      </w:pPr>
+    </w:p>
+    <w:p>
+      <w:pPr>
+        <w:spacing w:line="360" w:lineRule="auto"/>
+      </w:pPr>
+    </w:p>
+    <w:p>
+      <w:pPr>
+        <w:spacing w:line="360" w:lineRule="auto"/>
+      </w:pPr>
+    </w:p>
+    <w:p>
+      <w:pPr>
+        <w:spacing w:line="360" w:lineRule="auto"/>
+      </w:pPr>
+      <w:r>
+        <w:lastRenderedPageBreak/>
         <w:t xml:space="preserve">Na slici 2 prikazan je ERA model trenutne faze aplikacije. </w:t>
       </w:r>
-      <w:bookmarkStart w:id="6" w:name="_GoBack"/>
-      <w:bookmarkEnd w:id="6"/>
-    </w:p>
-    <w:p>
-      <w:pPr>
-        <w:spacing w:line="360" w:lineRule="auto"/>
-        <w:ind w:left="357"/>
-        <w:jc w:val="center"/>
-      </w:pPr>
-      <w:r>
-        <w:rPr>
-          <w:noProof/>
-        </w:rPr>
-        <w:lastRenderedPageBreak/>
-        <w:drawing>
-          <wp:inline distT="0" distB="0" distL="0" distR="0" wp14:anchorId="481F9572" wp14:editId="7EB51F16">
-            <wp:extent cx="1400175" cy="1605079"/>
-            <wp:effectExtent l="0" t="0" r="0" b="0"/>
-            <wp:docPr id="14" name="Picture 14" descr="Personal finance"/>
-            <wp:cNvGraphicFramePr>
-              <a:graphicFrameLocks xmlns:a="http://schemas.openxmlformats.org/drawingml/2006/main" noChangeAspect="1"/>
-            </wp:cNvGraphicFramePr>
-            <a:graphic xmlns:a="http://schemas.openxmlformats.org/drawingml/2006/main">
-              <a:graphicData uri="http://schemas.openxmlformats.org/drawingml/2006/picture">
-                <pic:pic xmlns:pic="http://schemas.openxmlformats.org/drawingml/2006/picture">
-                  <pic:nvPicPr>
-                    <pic:cNvPr id="0" name="Picture 1" descr="Personal finance"/>
-                    <pic:cNvPicPr>
-                      <a:picLocks noChangeAspect="1" noChangeArrowheads="1"/>
-                    </pic:cNvPicPr>
-                  </pic:nvPicPr>
-                  <pic:blipFill>
-                    <a:blip r:embed="rId13">
-                      <a:extLst>
-                        <a:ext uri="{28A0092B-C50C-407E-A947-70E740481C1C}">
-                          <a14:useLocalDpi xmlns:a14="http://schemas.microsoft.com/office/drawing/2010/main" val="0"/>
-                        </a:ext>
-                      </a:extLst>
-                    </a:blip>
-                    <a:srcRect/>
-                    <a:stretch>
-                      <a:fillRect/>
-                    </a:stretch>
-                  </pic:blipFill>
-                  <pic:spPr bwMode="auto">
-                    <a:xfrm>
-                      <a:off x="0" y="0"/>
-                      <a:ext cx="1407281" cy="1613225"/>
-                    </a:xfrm>
-                    <a:prstGeom prst="rect">
-                      <a:avLst/>
-                    </a:prstGeom>
-                    <a:noFill/>
-                    <a:ln>
-                      <a:noFill/>
-                    </a:ln>
-                  </pic:spPr>
-                </pic:pic>
-              </a:graphicData>
-            </a:graphic>
-          </wp:inline>
-        </w:drawing>
-      </w:r>
+    </w:p>
+    <w:p>
+      <w:pPr>
+        <w:spacing w:line="360" w:lineRule="auto"/>
+      </w:pPr>
+    </w:p>
+    <w:p>
+      <w:pPr>
+        <w:spacing w:line="360" w:lineRule="auto"/>
+      </w:pPr>
       <w:r>
         <w:rPr>
           <w:noProof/>
@@ -2236,10 +2244,12 @@
             <o:lock v:ext="edit" aspectratio="t"/>
           </v:shapetype>
           <v:shape id="_x0000_i1025" type="#_x0000_t75" style="width:453.75pt;height:400.5pt">
-            <v:imagedata r:id="rId14" o:title="er"/>
+            <v:imagedata r:id="rId13" o:title="er"/>
           </v:shape>
         </w:pict>
       </w:r>
+      <w:bookmarkStart w:id="6" w:name="_GoBack"/>
+      <w:bookmarkEnd w:id="6"/>
     </w:p>
     <w:p>
       <w:pPr>
@@ -2323,7 +2333,7 @@
                     </pic:cNvPicPr>
                   </pic:nvPicPr>
                   <pic:blipFill>
-                    <a:blip r:embed="rId15" cstate="print">
+                    <a:blip r:embed="rId14" cstate="print">
                       <a:extLst>
                         <a:ext uri="{28A0092B-C50C-407E-A947-70E740481C1C}">
                           <a14:useLocalDpi xmlns:a14="http://schemas.microsoft.com/office/drawing/2010/main" val="0"/>
@@ -2402,7 +2412,7 @@
                     </pic:cNvPicPr>
                   </pic:nvPicPr>
                   <pic:blipFill>
-                    <a:blip r:embed="rId16" cstate="print">
+                    <a:blip r:embed="rId15" cstate="print">
                       <a:extLst>
                         <a:ext uri="{28A0092B-C50C-407E-A947-70E740481C1C}">
                           <a14:useLocalDpi xmlns:a14="http://schemas.microsoft.com/office/drawing/2010/main" val="0"/>
@@ -2482,7 +2492,7 @@
                     </pic:cNvPicPr>
                   </pic:nvPicPr>
                   <pic:blipFill>
-                    <a:blip r:embed="rId17" cstate="print">
+                    <a:blip r:embed="rId16" cstate="print">
                       <a:extLst>
                         <a:ext uri="{28A0092B-C50C-407E-A947-70E740481C1C}">
                           <a14:useLocalDpi xmlns:a14="http://schemas.microsoft.com/office/drawing/2010/main" val="0"/>
@@ -2567,7 +2577,7 @@
                     </pic:cNvPicPr>
                   </pic:nvPicPr>
                   <pic:blipFill>
-                    <a:blip r:embed="rId18" cstate="print">
+                    <a:blip r:embed="rId17" cstate="print">
                       <a:extLst>
                         <a:ext uri="{28A0092B-C50C-407E-A947-70E740481C1C}">
                           <a14:useLocalDpi xmlns:a14="http://schemas.microsoft.com/office/drawing/2010/main" val="0"/>
@@ -2647,7 +2657,7 @@
                     </pic:cNvPicPr>
                   </pic:nvPicPr>
                   <pic:blipFill>
-                    <a:blip r:embed="rId19" cstate="print">
+                    <a:blip r:embed="rId18" cstate="print">
                       <a:extLst>
                         <a:ext uri="{28A0092B-C50C-407E-A947-70E740481C1C}">
                           <a14:useLocalDpi xmlns:a14="http://schemas.microsoft.com/office/drawing/2010/main" val="0"/>
@@ -2732,7 +2742,7 @@
                     </pic:cNvPicPr>
                   </pic:nvPicPr>
                   <pic:blipFill>
-                    <a:blip r:embed="rId20" cstate="print">
+                    <a:blip r:embed="rId19" cstate="print">
                       <a:extLst>
                         <a:ext uri="{28A0092B-C50C-407E-A947-70E740481C1C}">
                           <a14:useLocalDpi xmlns:a14="http://schemas.microsoft.com/office/drawing/2010/main" val="0"/>
@@ -2818,7 +2828,7 @@
                     </pic:cNvPicPr>
                   </pic:nvPicPr>
                   <pic:blipFill>
-                    <a:blip r:embed="rId21" cstate="print">
+                    <a:blip r:embed="rId20" cstate="print">
                       <a:extLst>
                         <a:ext uri="{28A0092B-C50C-407E-A947-70E740481C1C}">
                           <a14:useLocalDpi xmlns:a14="http://schemas.microsoft.com/office/drawing/2010/main" val="0"/>
@@ -2903,7 +2913,7 @@
                     </pic:cNvPicPr>
                   </pic:nvPicPr>
                   <pic:blipFill>
-                    <a:blip r:embed="rId22" cstate="print">
+                    <a:blip r:embed="rId21" cstate="print">
                       <a:extLst>
                         <a:ext uri="{28A0092B-C50C-407E-A947-70E740481C1C}">
                           <a14:useLocalDpi xmlns:a14="http://schemas.microsoft.com/office/drawing/2010/main" val="0"/>
@@ -2989,7 +2999,7 @@
                     </pic:cNvPicPr>
                   </pic:nvPicPr>
                   <pic:blipFill>
-                    <a:blip r:embed="rId23" cstate="print">
+                    <a:blip r:embed="rId22" cstate="print">
                       <a:extLst>
                         <a:ext uri="{28A0092B-C50C-407E-A947-70E740481C1C}">
                           <a14:useLocalDpi xmlns:a14="http://schemas.microsoft.com/office/drawing/2010/main" val="0"/>
@@ -3161,7 +3171,7 @@
               </wp:anchor>
             </w:drawing>
           </mc:Choice>
-          <mc:Fallback xmlns:w16se="http://schemas.microsoft.com/office/word/2015/wordml/symex" xmlns:w15="http://schemas.microsoft.com/office/word/2012/wordml" xmlns:cx1="http://schemas.microsoft.com/office/drawing/2015/9/8/chartex" xmlns:cx="http://schemas.microsoft.com/office/drawing/2014/chartex">
+          <mc:Fallback xmlns:cx="http://schemas.microsoft.com/office/drawing/2014/chartex" xmlns:cx1="http://schemas.microsoft.com/office/drawing/2015/9/8/chartex" xmlns:w15="http://schemas.microsoft.com/office/word/2012/wordml" xmlns:w16se="http://schemas.microsoft.com/office/word/2015/wordml/symex">
             <w:pict>
               <v:roundrect w14:anchorId="1D6197FE" id="Rounded Rectangle 15" o:spid="_x0000_s1026" style="position:absolute;left:0;text-align:left;margin-left:48.4pt;margin-top:15.55pt;width:66pt;height:133.5pt;z-index:251662848;visibility:visible;mso-wrap-style:square;mso-width-percent:0;mso-height-percent:0;mso-wrap-distance-left:9pt;mso-wrap-distance-top:0;mso-wrap-distance-right:9pt;mso-wrap-distance-bottom:0;mso-position-horizontal:absolute;mso-position-horizontal-relative:text;mso-position-vertical:absolute;mso-position-vertical-relative:text;mso-width-percent:0;mso-height-percent:0;mso-width-relative:margin;mso-height-relative:margin;v-text-anchor:middle" arcsize="10923f" o:gfxdata="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" fillcolor="white [3201]" strokecolor="black [3213]" strokeweight="2pt">
                 <v:textbox>
@@ -3248,10 +3258,7 @@
                               <w:jc w:val="center"/>
                             </w:pPr>
                             <w:r>
-                              <w:t xml:space="preserve">Baza </w:t>
-                            </w:r>
-                            <w:r>
-                              <w:t>podataka</w:t>
+                              <w:t>Baza podataka</w:t>
                             </w:r>
                           </w:p>
                         </w:txbxContent>
@@ -3274,7 +3281,7 @@
               </wp:anchor>
             </w:drawing>
           </mc:Choice>
-          <mc:Fallback xmlns:w16se="http://schemas.microsoft.com/office/word/2015/wordml/symex" xmlns:w15="http://schemas.microsoft.com/office/word/2012/wordml" xmlns:cx1="http://schemas.microsoft.com/office/drawing/2015/9/8/chartex" xmlns:cx="http://schemas.microsoft.com/office/drawing/2014/chartex">
+          <mc:Fallback xmlns:cx="http://schemas.microsoft.com/office/drawing/2014/chartex" xmlns:cx1="http://schemas.microsoft.com/office/drawing/2015/9/8/chartex" xmlns:w15="http://schemas.microsoft.com/office/word/2012/wordml" xmlns:w16se="http://schemas.microsoft.com/office/word/2015/wordml/symex">
             <w:pict>
               <v:shapetype w14:anchorId="4FE897EB" id="_x0000_t132" coordsize="21600,21600" o:spt="132" path="m10800,qx,3391l,18209qy10800,21600,21600,18209l21600,3391qy10800,xem,3391nfqy10800,6782,21600,3391e">
                 <v:path o:extrusionok="f" gradientshapeok="t" o:connecttype="custom" o:connectlocs="10800,6782;10800,0;0,10800;10800,21600;21600,10800" o:connectangles="270,270,180,90,0" textboxrect="0,6782,21600,18209"/>
@@ -3363,10 +3370,7 @@
                               <w:jc w:val="center"/>
                             </w:pPr>
                             <w:r>
-                              <w:t xml:space="preserve">Web </w:t>
-                            </w:r>
-                            <w:r>
-                              <w:t>servis</w:t>
+                              <w:t>Web servis</w:t>
                             </w:r>
                           </w:p>
                         </w:txbxContent>
@@ -3383,7 +3387,7 @@
               </wp:anchor>
             </w:drawing>
           </mc:Choice>
-          <mc:Fallback xmlns:w16se="http://schemas.microsoft.com/office/word/2015/wordml/symex" xmlns:w15="http://schemas.microsoft.com/office/word/2012/wordml" xmlns:cx1="http://schemas.microsoft.com/office/drawing/2015/9/8/chartex" xmlns:cx="http://schemas.microsoft.com/office/drawing/2014/chartex">
+          <mc:Fallback xmlns:cx="http://schemas.microsoft.com/office/drawing/2014/chartex" xmlns:cx1="http://schemas.microsoft.com/office/drawing/2015/9/8/chartex" xmlns:w15="http://schemas.microsoft.com/office/word/2012/wordml" xmlns:w16se="http://schemas.microsoft.com/office/word/2015/wordml/symex">
             <w:pict>
               <v:rect w14:anchorId="3B393027" id="Rectangle 4" o:spid="_x0000_s1028" style="position:absolute;left:0;text-align:left;margin-left:171.4pt;margin-top:10.75pt;width:108.75pt;height:54.75pt;z-index:251652608;visibility:visible;mso-wrap-style:square;mso-wrap-distance-left:9pt;mso-wrap-distance-top:0;mso-wrap-distance-right:9pt;mso-wrap-distance-bottom:0;mso-position-horizontal:absolute;mso-position-horizontal-relative:text;mso-position-vertical:absolute;mso-position-vertical-relative:text;v-text-anchor:middle" o:gfxdata="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" fillcolor="white [3201]" strokecolor="black [3213]" strokeweight="2pt">
                 <v:textbox>
@@ -3468,7 +3472,7 @@
               </wp:anchor>
             </w:drawing>
           </mc:Choice>
-          <mc:Fallback xmlns:w16se="http://schemas.microsoft.com/office/word/2015/wordml/symex" xmlns:w15="http://schemas.microsoft.com/office/word/2012/wordml" xmlns:cx1="http://schemas.microsoft.com/office/drawing/2015/9/8/chartex" xmlns:cx="http://schemas.microsoft.com/office/drawing/2014/chartex">
+          <mc:Fallback xmlns:cx="http://schemas.microsoft.com/office/drawing/2014/chartex" xmlns:cx1="http://schemas.microsoft.com/office/drawing/2015/9/8/chartex" xmlns:w15="http://schemas.microsoft.com/office/word/2012/wordml" xmlns:w16se="http://schemas.microsoft.com/office/word/2015/wordml/symex">
             <w:pict>
               <v:shapetype w14:anchorId="0A99D92A" id="_x0000_t32" coordsize="21600,21600" o:spt="32" o:oned="t" path="m,l21600,21600e" filled="f">
                 <v:path arrowok="t" fillok="f" o:connecttype="none"/>
@@ -3539,7 +3543,7 @@
               </wp:anchor>
             </w:drawing>
           </mc:Choice>
-          <mc:Fallback xmlns:w16se="http://schemas.microsoft.com/office/word/2015/wordml/symex" xmlns:w15="http://schemas.microsoft.com/office/word/2012/wordml" xmlns:cx1="http://schemas.microsoft.com/office/drawing/2015/9/8/chartex" xmlns:cx="http://schemas.microsoft.com/office/drawing/2014/chartex">
+          <mc:Fallback xmlns:cx="http://schemas.microsoft.com/office/drawing/2014/chartex" xmlns:cx1="http://schemas.microsoft.com/office/drawing/2015/9/8/chartex" xmlns:w15="http://schemas.microsoft.com/office/word/2012/wordml" xmlns:w16se="http://schemas.microsoft.com/office/word/2015/wordml/symex">
             <w:pict>
               <v:shape w14:anchorId="101F1D46" id="Straight Arrow Connector 17" o:spid="_x0000_s1026" type="#_x0000_t32" style="position:absolute;margin-left:280.15pt;margin-top:13.45pt;width:56.25pt;height:.75pt;flip:y;z-index:251678208;visibility:visible;mso-wrap-style:square;mso-wrap-distance-left:9pt;mso-wrap-distance-top:0;mso-wrap-distance-right:9pt;mso-wrap-distance-bottom:0;mso-position-horizontal:absolute;mso-position-horizontal-relative:text;mso-position-vertical:absolute;mso-position-vertical-relative:text" o:gfxdata="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" strokecolor="black [3040]">
                 <v:stroke startarrow="block" endarrow="block"/>
@@ -3595,7 +3599,7 @@
       </w:pPr>
     </w:p>
     <w:sectPr>
-      <w:footerReference w:type="default" r:id="rId24"/>
+      <w:footerReference w:type="default" r:id="rId23"/>
       <w:pgSz w:w="11906" w:h="16838"/>
       <w:pgMar w:top="1417" w:right="1417" w:bottom="1417" w:left="1417" w:header="708" w:footer="708" w:gutter="0"/>
       <w:pgNumType w:start="1"/>
@@ -3720,7 +3724,7 @@
           <w:rPr>
             <w:noProof/>
           </w:rPr>
-          <w:t>4</w:t>
+          <w:t>5</w:t>
         </w:r>
         <w:r>
           <w:rPr>
@@ -7993,7 +7997,7 @@
 </file>
 
 <file path=customXml/itemProps1.xml><?xml version="1.0" encoding="utf-8"?>
-<ds:datastoreItem xmlns:ds="http://schemas.openxmlformats.org/officeDocument/2006/customXml" ds:itemID="{767A5C19-4256-4988-BACC-80CEE9ACD578}">
+<ds:datastoreItem xmlns:ds="http://schemas.openxmlformats.org/officeDocument/2006/customXml" ds:itemID="{D6A7B5A9-1F5A-43D4-B115-25C66EBD01C0}">
   <ds:schemaRefs>
     <ds:schemaRef ds:uri="http://schemas.openxmlformats.org/officeDocument/2006/bibliography"/>
   </ds:schemaRefs>

</xml_diff>